<commit_message>
almost finish bab 3
</commit_message>
<xml_diff>
--- a/BAB 1 Revisi 4.docx
+++ b/BAB 1 Revisi 4.docx
@@ -2464,23 +2464,7 @@
               <w:color w:val="000000"/>
               <w:lang w:val="id-ID"/>
             </w:rPr>
-            <w:t xml:space="preserve"> </w:t>
-          </w:r>
-          <w:proofErr w:type="spellStart"/>
-          <w:r>
-            <w:rPr>
-              <w:color w:val="000000"/>
-              <w:lang w:val="id-ID"/>
-            </w:rPr>
-            <w:t>et</w:t>
-          </w:r>
-          <w:proofErr w:type="spellEnd"/>
-          <w:r>
-            <w:rPr>
-              <w:color w:val="000000"/>
-              <w:lang w:val="id-ID"/>
-            </w:rPr>
-            <w:t xml:space="preserve"> </w:t>
+            <w:t xml:space="preserve"> et </w:t>
           </w:r>
           <w:proofErr w:type="spellStart"/>
           <w:r>
@@ -2781,23 +2765,7 @@
               <w:color w:val="000000"/>
               <w:lang w:val="id-ID"/>
             </w:rPr>
-            <w:t xml:space="preserve"> </w:t>
-          </w:r>
-          <w:proofErr w:type="spellStart"/>
-          <w:r>
-            <w:rPr>
-              <w:color w:val="000000"/>
-              <w:lang w:val="id-ID"/>
-            </w:rPr>
-            <w:t>et</w:t>
-          </w:r>
-          <w:proofErr w:type="spellEnd"/>
-          <w:r>
-            <w:rPr>
-              <w:color w:val="000000"/>
-              <w:lang w:val="id-ID"/>
-            </w:rPr>
-            <w:t xml:space="preserve"> </w:t>
+            <w:t xml:space="preserve"> et </w:t>
           </w:r>
           <w:proofErr w:type="spellStart"/>
           <w:r>
@@ -7312,71 +7280,17 @@
           <w:iCs/>
           <w:lang w:val="id-ID"/>
         </w:rPr>
-        <w:t>Communication</w:t>
-      </w:r>
-      <w:proofErr w:type="spellEnd"/>
+        <w:t>Requirement</w:t>
+      </w:r>
       <w:r>
         <w:rPr>
           <w:i/>
           <w:iCs/>
           <w:lang w:val="id-ID"/>
         </w:rPr>
-        <w:t xml:space="preserve"> (Project </w:t>
-      </w:r>
-      <w:proofErr w:type="spellStart"/>
-      <w:r>
-        <w:rPr>
-          <w:i/>
-          <w:iCs/>
-          <w:lang w:val="id-ID"/>
-        </w:rPr>
-        <w:t>Initiation</w:t>
-      </w:r>
-      <w:proofErr w:type="spellEnd"/>
-      <w:r>
-        <w:rPr>
-          <w:i/>
-          <w:iCs/>
-          <w:lang w:val="id-ID"/>
-        </w:rPr>
-        <w:t xml:space="preserve"> &amp; </w:t>
-      </w:r>
-      <w:proofErr w:type="spellStart"/>
-      <w:r>
-        <w:rPr>
-          <w:i/>
-          <w:iCs/>
-          <w:lang w:val="id-ID"/>
-        </w:rPr>
-        <w:t>Requirement</w:t>
-      </w:r>
-      <w:proofErr w:type="spellEnd"/>
-      <w:r>
-        <w:rPr>
-          <w:i/>
-          <w:iCs/>
-          <w:lang w:val="id-ID"/>
-        </w:rPr>
-        <w:t xml:space="preserve"> </w:t>
-      </w:r>
-      <w:proofErr w:type="spellStart"/>
-      <w:r>
-        <w:rPr>
-          <w:i/>
-          <w:iCs/>
-          <w:lang w:val="id-ID"/>
-        </w:rPr>
-        <w:t>Gathering</w:t>
-      </w:r>
-      <w:proofErr w:type="spellEnd"/>
-      <w:r>
-        <w:rPr>
-          <w:i/>
-          <w:iCs/>
-          <w:lang w:val="id-ID"/>
-        </w:rPr>
-        <w:t>)</w:t>
-      </w:r>
+        <w:t>s</w:t>
+      </w:r>
+      <w:proofErr w:type="spellEnd"/>
     </w:p>
     <w:p>
       <w:pPr>
@@ -7491,77 +7405,13 @@
           <w:lang w:val="id-ID"/>
         </w:rPr>
       </w:pPr>
-      <w:proofErr w:type="spellStart"/>
       <w:r>
         <w:rPr>
           <w:i/>
           <w:iCs/>
           <w:lang w:val="id-ID"/>
         </w:rPr>
-        <w:t>Planning</w:t>
-      </w:r>
-      <w:proofErr w:type="spellEnd"/>
-      <w:r>
-        <w:rPr>
-          <w:i/>
-          <w:iCs/>
-          <w:lang w:val="id-ID"/>
-        </w:rPr>
-        <w:t xml:space="preserve"> (</w:t>
-      </w:r>
-      <w:proofErr w:type="spellStart"/>
-      <w:r>
-        <w:rPr>
-          <w:i/>
-          <w:iCs/>
-          <w:lang w:val="id-ID"/>
-        </w:rPr>
-        <w:t>Estimating</w:t>
-      </w:r>
-      <w:proofErr w:type="spellEnd"/>
-      <w:r>
-        <w:rPr>
-          <w:i/>
-          <w:iCs/>
-          <w:lang w:val="id-ID"/>
-        </w:rPr>
-        <w:t xml:space="preserve">, </w:t>
-      </w:r>
-      <w:proofErr w:type="spellStart"/>
-      <w:r>
-        <w:rPr>
-          <w:i/>
-          <w:iCs/>
-          <w:lang w:val="id-ID"/>
-        </w:rPr>
-        <w:t>Scheduling</w:t>
-      </w:r>
-      <w:proofErr w:type="spellEnd"/>
-      <w:r>
-        <w:rPr>
-          <w:i/>
-          <w:iCs/>
-          <w:lang w:val="id-ID"/>
-        </w:rPr>
-        <w:t xml:space="preserve">, </w:t>
-      </w:r>
-      <w:proofErr w:type="spellStart"/>
-      <w:r>
-        <w:rPr>
-          <w:i/>
-          <w:iCs/>
-          <w:lang w:val="id-ID"/>
-        </w:rPr>
-        <w:t>Tracking</w:t>
-      </w:r>
-      <w:proofErr w:type="spellEnd"/>
-      <w:r>
-        <w:rPr>
-          <w:i/>
-          <w:iCs/>
-          <w:lang w:val="id-ID"/>
-        </w:rPr>
-        <w:t>)</w:t>
+        <w:t>Design</w:t>
       </w:r>
     </w:p>
     <w:p>
@@ -7586,7 +7436,19 @@
         <w:rPr>
           <w:lang w:val="id-ID"/>
         </w:rPr>
-        <w:t xml:space="preserve">Tahapan selanjutnya adalah melakukan perancangan arsitektur sistem berdasarkan kebutuhan yang telah diidentifikasi. Rancangan ini dilakukan untuk memberikan gambaran lengkap mengenai apa yang harus dikerjakan, menyiapkan kebutuhan perangkat keras, dan mendefinisikan arsitektur perangkat lunak secara keseluruhan. </w:t>
+        <w:t>Tahapan selanjutnya adalah melakukan perancangan arsitektur</w:t>
+      </w:r>
+      <w:r>
+        <w:rPr>
+          <w:lang w:val="id-ID"/>
+        </w:rPr>
+        <w:t xml:space="preserve">, proses, dan desain </w:t>
+      </w:r>
+      <w:r>
+        <w:rPr>
+          <w:lang w:val="id-ID"/>
+        </w:rPr>
+        <w:t xml:space="preserve">sistem berdasarkan kebutuhan yang telah diidentifikasi. Rancangan ini dilakukan untuk memberikan gambaran lengkap mengenai apa yang harus dikerjakan, menyiapkan kebutuhan perangkat keras, dan mendefinisikan arsitektur perangkat lunak secara keseluruhan. </w:t>
       </w:r>
       <w:r>
         <w:rPr>
@@ -7616,25 +7478,7 @@
           <w:iCs/>
           <w:lang w:val="id-ID"/>
         </w:rPr>
-        <w:t>Modeling (</w:t>
-      </w:r>
-      <w:proofErr w:type="spellStart"/>
-      <w:r>
-        <w:rPr>
-          <w:i/>
-          <w:iCs/>
-          <w:lang w:val="id-ID"/>
-        </w:rPr>
-        <w:t>Analysis</w:t>
-      </w:r>
-      <w:proofErr w:type="spellEnd"/>
-      <w:r>
-        <w:rPr>
-          <w:i/>
-          <w:iCs/>
-          <w:lang w:val="id-ID"/>
-        </w:rPr>
-        <w:t xml:space="preserve"> &amp; Design)</w:t>
+        <w:t>Development</w:t>
       </w:r>
     </w:p>
     <w:p>
@@ -7665,7 +7509,13 @@
         <w:rPr>
           <w:lang w:val="id-ID"/>
         </w:rPr>
-        <w:t>. sistem dikembangkan melalui pembagian menjadi</w:t>
+        <w:t>,</w:t>
+      </w:r>
+      <w:r>
+        <w:rPr>
+          <w:lang w:val="id-ID"/>
+        </w:rPr>
+        <w:t xml:space="preserve"> sistem dikembangkan melalui pembagian menjadi</w:t>
       </w:r>
       <w:r>
         <w:rPr>
@@ -7707,41 +7557,13 @@
           <w:lang w:val="id-ID"/>
         </w:rPr>
       </w:pPr>
-      <w:proofErr w:type="spellStart"/>
       <w:r>
         <w:rPr>
           <w:i/>
           <w:iCs/>
           <w:lang w:val="id-ID"/>
         </w:rPr>
-        <w:t>Construction</w:t>
-      </w:r>
-      <w:proofErr w:type="spellEnd"/>
-      <w:r>
-        <w:rPr>
-          <w:i/>
-          <w:iCs/>
-          <w:lang w:val="id-ID"/>
-        </w:rPr>
-        <w:t xml:space="preserve"> (Code &amp; </w:t>
-      </w:r>
-      <w:proofErr w:type="spellStart"/>
-      <w:r>
-        <w:rPr>
-          <w:i/>
-          <w:iCs/>
-          <w:lang w:val="id-ID"/>
-        </w:rPr>
-        <w:t>Test</w:t>
-      </w:r>
-      <w:proofErr w:type="spellEnd"/>
-      <w:r>
-        <w:rPr>
-          <w:i/>
-          <w:iCs/>
-          <w:lang w:val="id-ID"/>
-        </w:rPr>
-        <w:t>)</w:t>
+        <w:t>Testing</w:t>
       </w:r>
     </w:p>
     <w:p>
@@ -7831,71 +7653,9 @@
           <w:iCs/>
           <w:lang w:val="id-ID"/>
         </w:rPr>
-        <w:t>Deployement</w:t>
-      </w:r>
-      <w:proofErr w:type="spellEnd"/>
-      <w:r>
-        <w:rPr>
-          <w:i/>
-          <w:iCs/>
-          <w:lang w:val="id-ID"/>
-        </w:rPr>
-        <w:t xml:space="preserve"> (</w:t>
-      </w:r>
-      <w:proofErr w:type="spellStart"/>
-      <w:r>
-        <w:rPr>
-          <w:i/>
-          <w:iCs/>
-          <w:lang w:val="id-ID"/>
-        </w:rPr>
-        <w:t>Delivery</w:t>
-      </w:r>
-      <w:proofErr w:type="spellEnd"/>
-      <w:r>
-        <w:rPr>
-          <w:i/>
-          <w:iCs/>
-          <w:lang w:val="id-ID"/>
-        </w:rPr>
-        <w:t xml:space="preserve">, </w:t>
-      </w:r>
-      <w:proofErr w:type="spellStart"/>
-      <w:r>
-        <w:rPr>
-          <w:i/>
-          <w:iCs/>
-          <w:lang w:val="id-ID"/>
-        </w:rPr>
-        <w:t>Support</w:t>
-      </w:r>
-      <w:proofErr w:type="spellEnd"/>
-      <w:r>
-        <w:rPr>
-          <w:i/>
-          <w:iCs/>
-          <w:lang w:val="id-ID"/>
-        </w:rPr>
-        <w:t xml:space="preserve">, &amp; </w:t>
-      </w:r>
-      <w:proofErr w:type="spellStart"/>
-      <w:r>
-        <w:rPr>
-          <w:i/>
-          <w:iCs/>
-          <w:lang w:val="id-ID"/>
-        </w:rPr>
-        <w:t>Feedback</w:t>
-      </w:r>
-      <w:proofErr w:type="spellEnd"/>
-      <w:r>
-        <w:rPr>
-          <w:i/>
-          <w:iCs/>
-          <w:lang w:val="id-ID"/>
-        </w:rPr>
-        <w:t>)</w:t>
-      </w:r>
+        <w:t>Maintenance</w:t>
+      </w:r>
+      <w:proofErr w:type="spellEnd"/>
     </w:p>
     <w:p>
       <w:pPr>
@@ -11306,6 +11066,7 @@
     <w:rsid w:val="004716A5"/>
     <w:rsid w:val="00486587"/>
     <w:rsid w:val="00491BD2"/>
+    <w:rsid w:val="004F1489"/>
     <w:rsid w:val="005811C3"/>
     <w:rsid w:val="005B7279"/>
     <w:rsid w:val="005C4C2D"/>

</xml_diff>